<commit_message>
Modify the CoupleLib for Laplace transform method
</commit_message>
<xml_diff>
--- a/MODEC_manual.docx
+++ b/MODEC_manual.docx
@@ -171,7 +171,21 @@
         <w:rPr>
           <w:rFonts w:hint="eastAsia"/>
         </w:rPr>
-        <w:t>种锕系核素的裂变场数据，</w:t>
+        <w:t>种锕系核素的</w:t>
+      </w:r>
+      <w:proofErr w:type="gramStart"/>
+      <w:r>
+        <w:rPr>
+          <w:rFonts w:hint="eastAsia"/>
+        </w:rPr>
+        <w:t>裂变场</w:t>
+      </w:r>
+      <w:proofErr w:type="gramEnd"/>
+      <w:r>
+        <w:rPr>
+          <w:rFonts w:hint="eastAsia"/>
+        </w:rPr>
+        <w:t>数据，</w:t>
       </w:r>
       <w:r>
         <w:rPr>
@@ -879,12 +893,14 @@
         </w:rPr>
         <w:t>发生一次核反应产生核素</w:t>
       </w:r>
+      <w:proofErr w:type="spellStart"/>
       <w:r>
         <w:rPr>
           <w:rFonts w:hint="eastAsia"/>
         </w:rPr>
         <w:t>i</w:t>
       </w:r>
+      <w:proofErr w:type="spellEnd"/>
       <w:r>
         <w:rPr>
           <w:rFonts w:hint="eastAsia"/>
@@ -1005,12 +1021,14 @@
         </w:rPr>
         <w:t>衰变到核素</w:t>
       </w:r>
+      <w:proofErr w:type="spellStart"/>
       <w:r>
         <w:rPr>
           <w:rFonts w:hint="eastAsia"/>
         </w:rPr>
         <w:t>i</w:t>
       </w:r>
+      <w:proofErr w:type="spellEnd"/>
       <w:r>
         <w:rPr>
           <w:rFonts w:hint="eastAsia"/>
@@ -1029,7 +1047,21 @@
         <w:rPr>
           <w:rFonts w:hint="eastAsia"/>
         </w:rPr>
-        <w:t>表示衰变常数。对于燃耗链中的每一个核素均建立上述燃耗方程，可以得到矩阵形式的燃耗方程：</w:t>
+        <w:t>表示衰变常数。对于燃耗链中的每一个</w:t>
+      </w:r>
+      <w:proofErr w:type="gramStart"/>
+      <w:r>
+        <w:rPr>
+          <w:rFonts w:hint="eastAsia"/>
+        </w:rPr>
+        <w:t>核素均</w:t>
+      </w:r>
+      <w:proofErr w:type="gramEnd"/>
+      <w:r>
+        <w:rPr>
+          <w:rFonts w:hint="eastAsia"/>
+        </w:rPr>
+        <w:t>建立上述燃耗方程，可以得到矩阵形式的燃耗方程：</w:t>
       </w:r>
     </w:p>
     <w:p>
@@ -2303,6 +2335,7 @@
         </w:rPr>
         <w:t>14</w:t>
       </w:r>
+      <w:proofErr w:type="gramStart"/>
       <w:r>
         <w:rPr>
           <w:rFonts w:hint="eastAsia"/>
@@ -2310,6 +2343,7 @@
         </w:rPr>
         <w:t>阶和</w:t>
       </w:r>
+      <w:proofErr w:type="gramEnd"/>
       <w:r>
         <w:rPr>
           <w:rFonts w:hint="eastAsia"/>
@@ -2658,12 +2692,14 @@
         </w:rPr>
         <w:t>表示整个堆芯中的第</w:t>
       </w:r>
+      <w:proofErr w:type="spellStart"/>
       <w:r>
         <w:rPr>
           <w:rFonts w:hint="eastAsia"/>
         </w:rPr>
         <w:t>i</w:t>
       </w:r>
+      <w:proofErr w:type="spellEnd"/>
       <w:r>
         <w:rPr>
           <w:rFonts w:hint="eastAsia"/>
@@ -3110,7 +3146,21 @@
         <w:rPr>
           <w:rFonts w:hint="eastAsia"/>
         </w:rPr>
-        <w:t>可以看到，引入伪衰变因子后，燃耗方程仍然为齐次燃耗方程，可以直接采用</w:t>
+        <w:t>可以看到，引入伪衰变因子后，燃耗方程仍然</w:t>
+      </w:r>
+      <w:proofErr w:type="gramStart"/>
+      <w:r>
+        <w:rPr>
+          <w:rFonts w:hint="eastAsia"/>
+        </w:rPr>
+        <w:t>为齐次燃耗</w:t>
+      </w:r>
+      <w:proofErr w:type="gramEnd"/>
+      <w:r>
+        <w:rPr>
+          <w:rFonts w:hint="eastAsia"/>
+        </w:rPr>
+        <w:t>方程，可以直接采用</w:t>
       </w:r>
       <w:r>
         <w:rPr>
@@ -3480,7 +3530,35 @@
         <w:rPr>
           <w:rFonts w:hint="eastAsia"/>
         </w:rPr>
-        <w:t>表示堆内演化的核素。上式最后一项表示堆外存储核素的源项即为堆内该类核素的提取项，因此为了准确追踪堆外核素的演化，需要耦合求解堆内核素及堆外存储核素的演化，耦合的燃耗方程的矩阵表达式如下：</w:t>
+        <w:t>表示堆内演化的核素。上</w:t>
+      </w:r>
+      <w:proofErr w:type="gramStart"/>
+      <w:r>
+        <w:rPr>
+          <w:rFonts w:hint="eastAsia"/>
+        </w:rPr>
+        <w:t>式最后</w:t>
+      </w:r>
+      <w:proofErr w:type="gramEnd"/>
+      <w:r>
+        <w:rPr>
+          <w:rFonts w:hint="eastAsia"/>
+        </w:rPr>
+        <w:t>一项表示堆外存储核素</w:t>
+      </w:r>
+      <w:proofErr w:type="gramStart"/>
+      <w:r>
+        <w:rPr>
+          <w:rFonts w:hint="eastAsia"/>
+        </w:rPr>
+        <w:t>的源项</w:t>
+      </w:r>
+      <w:proofErr w:type="gramEnd"/>
+      <w:r>
+        <w:rPr>
+          <w:rFonts w:hint="eastAsia"/>
+        </w:rPr>
+        <w:t>即为堆内该类核素的提取项，因此为了准确追踪堆外核素的演化，需要耦合求解堆内核素及堆外存储核素的演化，耦合的燃耗方程的矩阵表达式如下：</w:t>
       </w:r>
     </w:p>
     <w:p>
@@ -4186,7 +4264,21 @@
         <w:rPr>
           <w:rFonts w:hint="eastAsia"/>
         </w:rPr>
-        <w:t>液态熔盐堆连续添料特点反映在燃耗方程中为在传统的燃耗方程中增加了一个常数项，用矩阵形式可以表示为</w:t>
+        <w:t>液态熔盐</w:t>
+      </w:r>
+      <w:proofErr w:type="gramStart"/>
+      <w:r>
+        <w:rPr>
+          <w:rFonts w:hint="eastAsia"/>
+        </w:rPr>
+        <w:t>堆连续</w:t>
+      </w:r>
+      <w:proofErr w:type="gramEnd"/>
+      <w:r>
+        <w:rPr>
+          <w:rFonts w:hint="eastAsia"/>
+        </w:rPr>
+        <w:t>添料特点反映在燃耗方程中为在传统的燃耗方程中增加了一个常数项，用矩阵形式可以表示为</w:t>
       </w:r>
     </w:p>
     <w:p>
@@ -4401,12 +4493,21 @@
           </m:e>
         </m:acc>
       </m:oMath>
+      <w:proofErr w:type="gramStart"/>
       <w:r>
         <w:rPr>
           <w:rFonts w:hint="eastAsia"/>
           <w:iCs/>
         </w:rPr>
-        <w:t>为添料率常向量。</w:t>
+        <w:t>为添料率常向量</w:t>
+      </w:r>
+      <w:proofErr w:type="gramEnd"/>
+      <w:r>
+        <w:rPr>
+          <w:rFonts w:hint="eastAsia"/>
+          <w:iCs/>
+        </w:rPr>
+        <w:t>。</w:t>
       </w:r>
       <w:r>
         <w:rPr>
@@ -6411,7 +6512,35 @@
         <w:rPr>
           <w:rFonts w:hint="eastAsia"/>
         </w:rPr>
-        <w:t>根据上式，就可将非齐次的燃耗方程转换成齐次燃耗方程，即为：</w:t>
+        <w:t>根据上式，就可将</w:t>
+      </w:r>
+      <w:proofErr w:type="gramStart"/>
+      <w:r>
+        <w:rPr>
+          <w:rFonts w:hint="eastAsia"/>
+        </w:rPr>
+        <w:t>非齐次的</w:t>
+      </w:r>
+      <w:proofErr w:type="gramEnd"/>
+      <w:r>
+        <w:rPr>
+          <w:rFonts w:hint="eastAsia"/>
+        </w:rPr>
+        <w:t>燃耗方程转换</w:t>
+      </w:r>
+      <w:proofErr w:type="gramStart"/>
+      <w:r>
+        <w:rPr>
+          <w:rFonts w:hint="eastAsia"/>
+        </w:rPr>
+        <w:t>成齐次燃</w:t>
+      </w:r>
+      <w:proofErr w:type="gramEnd"/>
+      <w:r>
+        <w:rPr>
+          <w:rFonts w:hint="eastAsia"/>
+        </w:rPr>
+        <w:t>耗方程，即为：</w:t>
       </w:r>
     </w:p>
     <w:p>
@@ -7303,8 +7432,16 @@
         <w:rPr>
           <w:rFonts w:hint="eastAsia"/>
         </w:rPr>
-        <w:t>程序输入卡</w:t>
-      </w:r>
+        <w:t>程序</w:t>
+      </w:r>
+      <w:proofErr w:type="gramStart"/>
+      <w:r>
+        <w:rPr>
+          <w:rFonts w:hint="eastAsia"/>
+        </w:rPr>
+        <w:t>输入卡</w:t>
+      </w:r>
+      <w:proofErr w:type="gramEnd"/>
       <w:r>
         <w:rPr>
           <w:rFonts w:hint="eastAsia"/>
@@ -7323,7 +7460,21 @@
         <w:rPr>
           <w:rFonts w:hint="eastAsia"/>
         </w:rPr>
-        <w:t>程序输入卡采用</w:t>
+        <w:t>程序</w:t>
+      </w:r>
+      <w:proofErr w:type="gramStart"/>
+      <w:r>
+        <w:rPr>
+          <w:rFonts w:hint="eastAsia"/>
+        </w:rPr>
+        <w:t>输入卡</w:t>
+      </w:r>
+      <w:proofErr w:type="gramEnd"/>
+      <w:r>
+        <w:rPr>
+          <w:rFonts w:hint="eastAsia"/>
+        </w:rPr>
+        <w:t>采用</w:t>
       </w:r>
       <w:r>
         <w:rPr>
@@ -7488,6 +7639,7 @@
         </w:rPr>
         <w:t>&lt;</w:t>
       </w:r>
+      <w:proofErr w:type="spellStart"/>
       <w:r>
         <w:rPr>
           <w:rFonts w:ascii="Consolas" w:hAnsi="Consolas"/>
@@ -7496,6 +7648,7 @@
         </w:rPr>
         <w:t>OnlineReprocessing</w:t>
       </w:r>
+      <w:proofErr w:type="spellEnd"/>
       <w:r>
         <w:t>&gt;</w:t>
       </w:r>
@@ -7511,6 +7664,7 @@
         </w:rPr>
         <w:t>&lt;</w:t>
       </w:r>
+      <w:proofErr w:type="spellStart"/>
       <w:r>
         <w:rPr>
           <w:rFonts w:ascii="Consolas" w:hAnsi="Consolas"/>
@@ -7519,6 +7673,7 @@
         </w:rPr>
         <w:t>ContinouslyFeeding</w:t>
       </w:r>
+      <w:proofErr w:type="spellEnd"/>
       <w:r>
         <w:t>&gt;</w:t>
       </w:r>
@@ -7712,6 +7867,7 @@
         </w:rPr>
         <w:t>其中包含</w:t>
       </w:r>
+      <w:proofErr w:type="spellStart"/>
       <w:r>
         <w:rPr>
           <w:rFonts w:ascii="Consolas" w:hAnsi="Consolas"/>
@@ -7719,12 +7875,14 @@
         </w:rPr>
         <w:t>DataLib</w:t>
       </w:r>
+      <w:proofErr w:type="spellEnd"/>
       <w:r>
         <w:rPr>
           <w:rFonts w:hint="eastAsia"/>
         </w:rPr>
         <w:t>、</w:t>
       </w:r>
+      <w:proofErr w:type="spellStart"/>
       <w:r>
         <w:rPr>
           <w:rFonts w:ascii="Consolas" w:hAnsi="Consolas" w:hint="eastAsia"/>
@@ -7732,12 +7890,14 @@
         </w:rPr>
         <w:t>SolverSet</w:t>
       </w:r>
+      <w:proofErr w:type="spellEnd"/>
       <w:r>
         <w:rPr>
           <w:rFonts w:hint="eastAsia"/>
         </w:rPr>
         <w:t>、</w:t>
       </w:r>
+      <w:proofErr w:type="spellStart"/>
       <w:r>
         <w:rPr>
           <w:rFonts w:ascii="Consolas" w:hAnsi="Consolas" w:hint="eastAsia"/>
@@ -7745,12 +7905,14 @@
         </w:rPr>
         <w:t>FlowSet</w:t>
       </w:r>
+      <w:proofErr w:type="spellEnd"/>
       <w:r>
         <w:rPr>
           <w:rFonts w:hint="eastAsia"/>
         </w:rPr>
         <w:t>和</w:t>
       </w:r>
+      <w:proofErr w:type="spellStart"/>
       <w:r>
         <w:rPr>
           <w:rFonts w:ascii="Consolas" w:hAnsi="Consolas" w:hint="eastAsia"/>
@@ -7758,6 +7920,7 @@
         </w:rPr>
         <w:t>PrintSet</w:t>
       </w:r>
+      <w:proofErr w:type="spellEnd"/>
       <w:r>
         <w:rPr>
           <w:rFonts w:hint="eastAsia"/>
@@ -7780,6 +7943,7 @@
         </w:rPr>
         <w:t>&lt;</w:t>
       </w:r>
+      <w:proofErr w:type="spellStart"/>
       <w:r>
         <w:rPr>
           <w:rFonts w:ascii="Consolas" w:hAnsi="Consolas"/>
@@ -7787,6 +7951,7 @@
         </w:rPr>
         <w:t>DataLib</w:t>
       </w:r>
+      <w:proofErr w:type="spellEnd"/>
       <w:r>
         <w:t>&gt;</w:t>
       </w:r>
@@ -7909,8 +8074,34 @@
         </w:rPr>
         <w:t>用于设置截面文件的格式，分别具有</w:t>
       </w:r>
-      <w:r>
-        <w:t>”CoupleLib”,”DepthLib”,”DecayLib”</w:t>
+      <w:proofErr w:type="gramStart"/>
+      <w:r>
+        <w:t>”</w:t>
+      </w:r>
+      <w:proofErr w:type="spellStart"/>
+      <w:proofErr w:type="gramEnd"/>
+      <w:r>
+        <w:t>CoupleLib</w:t>
+      </w:r>
+      <w:proofErr w:type="spellEnd"/>
+      <w:r>
+        <w:t>”,”</w:t>
+      </w:r>
+      <w:proofErr w:type="spellStart"/>
+      <w:r>
+        <w:t>DepthLib</w:t>
+      </w:r>
+      <w:proofErr w:type="spellEnd"/>
+      <w:r>
+        <w:t>”,”</w:t>
+      </w:r>
+      <w:proofErr w:type="spellStart"/>
+      <w:r>
+        <w:t>DecayLib</w:t>
+      </w:r>
+      <w:proofErr w:type="spellEnd"/>
+      <w:r>
+        <w:t>”</w:t>
       </w:r>
       <w:r>
         <w:rPr>
@@ -7919,7 +8110,15 @@
         <w:t>和</w:t>
       </w:r>
       <w:r>
-        <w:t>”FYLib”</w:t>
+        <w:t>”</w:t>
+      </w:r>
+      <w:proofErr w:type="spellStart"/>
+      <w:r>
+        <w:t>FYLib</w:t>
+      </w:r>
+      <w:proofErr w:type="spellEnd"/>
+      <w:r>
+        <w:t>”</w:t>
       </w:r>
       <w:r>
         <w:rPr>
@@ -8023,6 +8222,7 @@
         </w:rPr>
         <w:t>&lt;</w:t>
       </w:r>
+      <w:proofErr w:type="spellStart"/>
       <w:r>
         <w:rPr>
           <w:rFonts w:ascii="Consolas" w:hAnsi="Consolas"/>
@@ -8030,6 +8230,7 @@
         </w:rPr>
         <w:t>SolverSet</w:t>
       </w:r>
+      <w:proofErr w:type="spellEnd"/>
       <w:r>
         <w:t>&gt;</w:t>
       </w:r>
@@ -8139,6 +8340,7 @@
         <w:pStyle w:val="a7"/>
         <w:ind w:left="840" w:firstLineChars="0" w:firstLine="0"/>
       </w:pPr>
+      <w:proofErr w:type="spellStart"/>
       <w:r>
         <w:rPr>
           <w:rFonts w:hint="eastAsia"/>
@@ -8152,14 +8354,20 @@
         </w:rPr>
         <w:t>olver_basic</w:t>
       </w:r>
+      <w:proofErr w:type="spellEnd"/>
       <w:r>
         <w:rPr>
           <w:rFonts w:hint="eastAsia"/>
         </w:rPr>
         <w:t>用于求解器设置，包含</w:t>
       </w:r>
-      <w:r>
-        <w:t>”CRAM”</w:t>
+      <w:proofErr w:type="gramStart"/>
+      <w:r>
+        <w:t>”</w:t>
+      </w:r>
+      <w:proofErr w:type="gramEnd"/>
+      <w:r>
+        <w:t>CRAM”</w:t>
       </w:r>
       <w:r>
         <w:rPr>
@@ -8291,6 +8499,7 @@
         </w:rPr>
         <w:t>&lt;</w:t>
       </w:r>
+      <w:proofErr w:type="spellStart"/>
       <w:r>
         <w:rPr>
           <w:rFonts w:ascii="Consolas" w:hAnsi="Consolas"/>
@@ -8298,6 +8507,7 @@
         </w:rPr>
         <w:t>FlowSet</w:t>
       </w:r>
+      <w:proofErr w:type="spellEnd"/>
       <w:r>
         <w:t>&gt;</w:t>
       </w:r>
@@ -8450,6 +8660,7 @@
         <w:pStyle w:val="a7"/>
         <w:ind w:left="840" w:firstLineChars="0" w:firstLine="0"/>
       </w:pPr>
+      <w:proofErr w:type="spellStart"/>
       <w:r>
         <w:rPr>
           <w:rFonts w:hint="eastAsia"/>
@@ -8463,6 +8674,7 @@
         </w:rPr>
         <w:t>_time</w:t>
       </w:r>
+      <w:proofErr w:type="spellEnd"/>
       <w:r>
         <w:rPr>
           <w:rFonts w:hint="eastAsia"/>
@@ -8485,6 +8697,7 @@
         </w:rPr>
         <w:t>&lt;</w:t>
       </w:r>
+      <w:proofErr w:type="spellStart"/>
       <w:r>
         <w:rPr>
           <w:rFonts w:ascii="Consolas" w:hAnsi="Consolas"/>
@@ -8492,6 +8705,7 @@
         </w:rPr>
         <w:t>PrintSet</w:t>
       </w:r>
+      <w:proofErr w:type="spellEnd"/>
       <w:r>
         <w:t>&gt;</w:t>
       </w:r>
@@ -8652,6 +8866,7 @@
         <w:pStyle w:val="a7"/>
         <w:ind w:left="840" w:firstLineChars="0" w:firstLine="0"/>
       </w:pPr>
+      <w:proofErr w:type="spellStart"/>
       <w:r>
         <w:rPr>
           <w:rFonts w:hint="eastAsia"/>
@@ -8665,6 +8880,7 @@
         </w:rPr>
         <w:t>_den</w:t>
       </w:r>
+      <w:proofErr w:type="spellEnd"/>
       <w:r>
         <w:rPr>
           <w:rFonts w:hint="eastAsia"/>
@@ -8725,6 +8941,7 @@
         <w:pStyle w:val="a7"/>
         <w:ind w:left="840" w:firstLineChars="0" w:firstLine="0"/>
       </w:pPr>
+      <w:proofErr w:type="spellStart"/>
       <w:r>
         <w:rPr>
           <w:rFonts w:hint="eastAsia"/>
@@ -8732,6 +8949,7 @@
         </w:rPr>
         <w:t>print_act</w:t>
       </w:r>
+      <w:proofErr w:type="spellEnd"/>
       <w:r>
         <w:rPr>
           <w:rFonts w:hint="eastAsia"/>
@@ -8780,12 +8998,14 @@
         </w:rPr>
         <w:t>表示输出，格式由</w:t>
       </w:r>
+      <w:proofErr w:type="spellStart"/>
       <w:r>
         <w:rPr>
           <w:rFonts w:hint="eastAsia"/>
         </w:rPr>
         <w:t>print_den</w:t>
       </w:r>
+      <w:proofErr w:type="spellEnd"/>
       <w:r>
         <w:rPr>
           <w:rFonts w:hint="eastAsia"/>
@@ -8798,6 +9018,7 @@
         <w:pStyle w:val="a7"/>
         <w:ind w:left="840" w:firstLineChars="0" w:firstLine="0"/>
       </w:pPr>
+      <w:proofErr w:type="spellStart"/>
       <w:r>
         <w:rPr>
           <w:rFonts w:hint="eastAsia"/>
@@ -8805,6 +9026,7 @@
         </w:rPr>
         <w:t>print_q</w:t>
       </w:r>
+      <w:proofErr w:type="spellEnd"/>
       <w:r>
         <w:rPr>
           <w:rFonts w:hint="eastAsia"/>
@@ -8835,12 +9057,14 @@
         </w:rPr>
         <w:t>表示输出，格式由</w:t>
       </w:r>
+      <w:proofErr w:type="spellStart"/>
       <w:r>
         <w:rPr>
           <w:rFonts w:hint="eastAsia"/>
         </w:rPr>
         <w:t>print_den</w:t>
       </w:r>
+      <w:proofErr w:type="spellEnd"/>
       <w:r>
         <w:rPr>
           <w:rFonts w:hint="eastAsia"/>
@@ -8853,6 +9077,7 @@
         <w:pStyle w:val="a7"/>
         <w:ind w:left="840" w:firstLineChars="0" w:firstLine="0"/>
       </w:pPr>
+      <w:proofErr w:type="spellStart"/>
       <w:r>
         <w:rPr>
           <w:rFonts w:hint="eastAsia"/>
@@ -8866,6 +9091,7 @@
         </w:rPr>
         <w:t>mpc</w:t>
       </w:r>
+      <w:proofErr w:type="spellEnd"/>
       <w:r>
         <w:rPr>
           <w:rFonts w:hint="eastAsia"/>
@@ -8908,12 +9134,14 @@
         </w:rPr>
         <w:t>表示输出，格式由</w:t>
       </w:r>
+      <w:proofErr w:type="spellStart"/>
       <w:r>
         <w:rPr>
           <w:rFonts w:hint="eastAsia"/>
         </w:rPr>
         <w:t>print_den</w:t>
       </w:r>
+      <w:proofErr w:type="spellEnd"/>
       <w:r>
         <w:rPr>
           <w:rFonts w:hint="eastAsia"/>
@@ -8926,6 +9154,7 @@
         <w:pStyle w:val="a7"/>
         <w:ind w:left="840" w:firstLineChars="0" w:firstLine="0"/>
       </w:pPr>
+      <w:proofErr w:type="spellStart"/>
       <w:r>
         <w:rPr>
           <w:rFonts w:hint="eastAsia"/>
@@ -8939,6 +9168,7 @@
         </w:rPr>
         <w:t>wmpc</w:t>
       </w:r>
+      <w:proofErr w:type="spellEnd"/>
       <w:r>
         <w:rPr>
           <w:rFonts w:hint="eastAsia"/>
@@ -8981,12 +9211,14 @@
         </w:rPr>
         <w:t>表示输出，格式由</w:t>
       </w:r>
+      <w:proofErr w:type="spellStart"/>
       <w:r>
         <w:rPr>
           <w:rFonts w:hint="eastAsia"/>
         </w:rPr>
         <w:t>print_den</w:t>
       </w:r>
+      <w:proofErr w:type="spellEnd"/>
       <w:r>
         <w:rPr>
           <w:rFonts w:hint="eastAsia"/>
@@ -8999,6 +9231,7 @@
         <w:pStyle w:val="a7"/>
         <w:ind w:left="840" w:firstLineChars="0" w:firstLine="0"/>
       </w:pPr>
+      <w:proofErr w:type="spellStart"/>
       <w:r>
         <w:rPr>
           <w:rFonts w:hint="eastAsia"/>
@@ -9012,6 +9245,7 @@
         </w:rPr>
         <w:t>tox</w:t>
       </w:r>
+      <w:proofErr w:type="spellEnd"/>
       <w:r>
         <w:rPr>
           <w:rFonts w:hint="eastAsia"/>
@@ -9042,12 +9276,14 @@
         </w:rPr>
         <w:t>表示输出，格式由</w:t>
       </w:r>
+      <w:proofErr w:type="spellStart"/>
       <w:r>
         <w:rPr>
           <w:rFonts w:hint="eastAsia"/>
         </w:rPr>
         <w:t>print_den</w:t>
       </w:r>
+      <w:proofErr w:type="spellEnd"/>
       <w:r>
         <w:rPr>
           <w:rFonts w:hint="eastAsia"/>
@@ -9060,6 +9296,7 @@
         <w:pStyle w:val="a7"/>
         <w:ind w:left="840" w:firstLineChars="0" w:firstLine="0"/>
       </w:pPr>
+      <w:proofErr w:type="spellStart"/>
       <w:r>
         <w:rPr>
           <w:rFonts w:hint="eastAsia"/>
@@ -9073,18 +9310,21 @@
         </w:rPr>
         <w:t>kinf</w:t>
       </w:r>
+      <w:proofErr w:type="spellEnd"/>
       <w:r>
         <w:rPr>
           <w:rFonts w:hint="eastAsia"/>
         </w:rPr>
         <w:t>用于设置</w:t>
       </w:r>
+      <w:proofErr w:type="spellStart"/>
       <w:r>
         <w:rPr>
           <w:rFonts w:hint="eastAsia"/>
         </w:rPr>
         <w:t>kinf</w:t>
       </w:r>
+      <w:proofErr w:type="spellEnd"/>
       <w:r>
         <w:rPr>
           <w:rFonts w:hint="eastAsia"/>
@@ -9115,12 +9355,14 @@
         </w:rPr>
         <w:t>表示输出，格式由</w:t>
       </w:r>
+      <w:proofErr w:type="spellStart"/>
       <w:r>
         <w:rPr>
           <w:rFonts w:hint="eastAsia"/>
         </w:rPr>
         <w:t>print_den</w:t>
       </w:r>
+      <w:proofErr w:type="spellEnd"/>
       <w:r>
         <w:rPr>
           <w:rFonts w:hint="eastAsia"/>
@@ -9133,6 +9375,7 @@
         <w:pStyle w:val="a7"/>
         <w:ind w:left="840" w:firstLineChars="0" w:firstLine="0"/>
       </w:pPr>
+      <w:proofErr w:type="spellStart"/>
       <w:r>
         <w:rPr>
           <w:rFonts w:hint="eastAsia"/>
@@ -9146,6 +9389,7 @@
         </w:rPr>
         <w:t>prod</w:t>
       </w:r>
+      <w:proofErr w:type="spellEnd"/>
       <w:r>
         <w:rPr>
           <w:rFonts w:hint="eastAsia"/>
@@ -9176,12 +9420,14 @@
         </w:rPr>
         <w:t>表示输出，格式由</w:t>
       </w:r>
+      <w:proofErr w:type="spellStart"/>
       <w:r>
         <w:rPr>
           <w:rFonts w:hint="eastAsia"/>
         </w:rPr>
         <w:t>print_den</w:t>
       </w:r>
+      <w:proofErr w:type="spellEnd"/>
       <w:r>
         <w:rPr>
           <w:rFonts w:hint="eastAsia"/>
@@ -9194,6 +9440,7 @@
         <w:pStyle w:val="a7"/>
         <w:ind w:left="840" w:firstLineChars="0" w:firstLine="0"/>
       </w:pPr>
+      <w:proofErr w:type="spellStart"/>
       <w:r>
         <w:rPr>
           <w:rFonts w:hint="eastAsia"/>
@@ -9207,6 +9454,7 @@
         </w:rPr>
         <w:t>abs</w:t>
       </w:r>
+      <w:proofErr w:type="spellEnd"/>
       <w:r>
         <w:rPr>
           <w:rFonts w:hint="eastAsia"/>
@@ -9237,12 +9485,14 @@
         </w:rPr>
         <w:t>表示输出，格式由</w:t>
       </w:r>
+      <w:proofErr w:type="spellStart"/>
       <w:r>
         <w:rPr>
           <w:rFonts w:hint="eastAsia"/>
         </w:rPr>
         <w:t>print_den</w:t>
       </w:r>
+      <w:proofErr w:type="spellEnd"/>
       <w:r>
         <w:rPr>
           <w:rFonts w:hint="eastAsia"/>
@@ -9377,7 +9627,21 @@
         <w:rPr>
           <w:rFonts w:hint="eastAsia"/>
         </w:rPr>
-        <w:t>其中包含一个子元素</w:t>
+        <w:t>其中包含</w:t>
+      </w:r>
+      <w:proofErr w:type="gramStart"/>
+      <w:r>
+        <w:rPr>
+          <w:rFonts w:hint="eastAsia"/>
+        </w:rPr>
+        <w:t>一</w:t>
+      </w:r>
+      <w:proofErr w:type="gramEnd"/>
+      <w:r>
+        <w:rPr>
+          <w:rFonts w:hint="eastAsia"/>
+        </w:rPr>
+        <w:t>个子元素</w:t>
       </w:r>
       <w:r>
         <w:rPr>
@@ -9512,8 +9776,13 @@
         </w:rPr>
         <w:t>用于设置计算模式，分别包括</w:t>
       </w:r>
-      <w:r>
-        <w:t>”power”, “flux”</w:t>
+      <w:proofErr w:type="gramStart"/>
+      <w:r>
+        <w:t>”</w:t>
+      </w:r>
+      <w:proofErr w:type="gramEnd"/>
+      <w:r>
+        <w:t>power”, “flux”</w:t>
       </w:r>
       <w:r>
         <w:rPr>
@@ -9993,6 +10262,7 @@
         <w:pStyle w:val="a7"/>
         <w:ind w:left="840" w:firstLineChars="0" w:firstLine="0"/>
       </w:pPr>
+      <w:proofErr w:type="spellStart"/>
       <w:r>
         <w:rPr>
           <w:rFonts w:hint="eastAsia"/>
@@ -10000,6 +10270,7 @@
         </w:rPr>
         <w:t>zai</w:t>
       </w:r>
+      <w:proofErr w:type="spellEnd"/>
       <w:r>
         <w:rPr>
           <w:rFonts w:hint="eastAsia"/>
@@ -10156,6 +10427,7 @@
         </w:rPr>
         <w:t>&lt;</w:t>
       </w:r>
+      <w:proofErr w:type="spellStart"/>
       <w:r>
         <w:rPr>
           <w:rFonts w:ascii="Consolas" w:hAnsi="Consolas"/>
@@ -10164,6 +10436,7 @@
         </w:rPr>
         <w:t>OnlineReprocessing</w:t>
       </w:r>
+      <w:proofErr w:type="spellEnd"/>
       <w:r>
         <w:rPr>
           <w:b/>
@@ -10289,6 +10562,7 @@
         </w:rPr>
         <w:t>和</w:t>
       </w:r>
+      <w:proofErr w:type="spellStart"/>
       <w:r>
         <w:rPr>
           <w:rFonts w:hint="eastAsia"/>
@@ -10302,6 +10576,7 @@
         </w:rPr>
         <w:t>_storage</w:t>
       </w:r>
+      <w:proofErr w:type="spellEnd"/>
       <w:r>
         <w:rPr>
           <w:rFonts w:hint="eastAsia"/>
@@ -10314,6 +10589,7 @@
         </w:rPr>
         <w:t>&lt;</w:t>
       </w:r>
+      <w:proofErr w:type="spellStart"/>
       <w:r>
         <w:rPr>
           <w:rFonts w:ascii="Consolas" w:hAnsi="Consolas"/>
@@ -10321,6 +10597,7 @@
         </w:rPr>
         <w:t>RemoverElement</w:t>
       </w:r>
+      <w:proofErr w:type="spellEnd"/>
       <w:r>
         <w:t>&gt;</w:t>
       </w:r>
@@ -10405,6 +10682,7 @@
         </w:numPr>
         <w:ind w:firstLineChars="0"/>
       </w:pPr>
+      <w:proofErr w:type="spellStart"/>
       <w:r>
         <w:rPr>
           <w:rFonts w:hint="eastAsia"/>
@@ -10418,6 +10696,7 @@
         </w:rPr>
         <w:t>ck_storage</w:t>
       </w:r>
+      <w:proofErr w:type="spellEnd"/>
       <w:r>
         <w:rPr>
           <w:rFonts w:hint="eastAsia"/>
@@ -10477,6 +10756,7 @@
         </w:rPr>
         <w:t>&lt;</w:t>
       </w:r>
+      <w:proofErr w:type="spellStart"/>
       <w:r>
         <w:rPr>
           <w:rFonts w:ascii="Consolas" w:hAnsi="Consolas"/>
@@ -10484,6 +10764,7 @@
         </w:rPr>
         <w:t>RemoveElement</w:t>
       </w:r>
+      <w:proofErr w:type="spellEnd"/>
       <w:r>
         <w:t>&gt;</w:t>
       </w:r>
@@ -10542,6 +10823,7 @@
         <w:pStyle w:val="a7"/>
         <w:ind w:left="840" w:firstLineChars="0" w:firstLine="0"/>
       </w:pPr>
+      <w:proofErr w:type="spellStart"/>
       <w:r>
         <w:rPr>
           <w:rFonts w:hint="eastAsia"/>
@@ -10549,6 +10831,7 @@
         </w:rPr>
         <w:t>coeff</w:t>
       </w:r>
+      <w:proofErr w:type="spellEnd"/>
       <w:r>
         <w:rPr>
           <w:rFonts w:hint="eastAsia"/>
@@ -10616,6 +10899,7 @@
         </w:rPr>
         <w:t>&lt;</w:t>
       </w:r>
+      <w:proofErr w:type="spellStart"/>
       <w:r>
         <w:rPr>
           <w:rFonts w:ascii="Consolas" w:hAnsi="Consolas"/>
@@ -10624,6 +10908,7 @@
         </w:rPr>
         <w:t>ContinouslyFeeding</w:t>
       </w:r>
+      <w:proofErr w:type="spellEnd"/>
       <w:r>
         <w:rPr>
           <w:b/>
@@ -10765,6 +11050,7 @@
         </w:rPr>
         <w:t>&lt;</w:t>
       </w:r>
+      <w:proofErr w:type="spellStart"/>
       <w:r>
         <w:rPr>
           <w:rFonts w:ascii="Consolas" w:hAnsi="Consolas"/>
@@ -10772,6 +11058,7 @@
         </w:rPr>
         <w:t>FeedNuclide</w:t>
       </w:r>
+      <w:proofErr w:type="spellEnd"/>
       <w:r>
         <w:t>&gt;</w:t>
       </w:r>
@@ -10896,13 +11183,54 @@
         <w:rPr>
           <w:rFonts w:hint="eastAsia"/>
         </w:rPr>
-        <w:t>两个属性值，分别表示采用增广矩阵法和高斯数值积分</w:t>
-      </w:r>
-      <w:r>
-        <w:rPr>
-          <w:rFonts w:hint="eastAsia"/>
-        </w:rPr>
-        <w:t>方法，其中</w:t>
+        <w:t>以及</w:t>
+      </w:r>
+      <w:r>
+        <w:t>”Laplace”</w:t>
+      </w:r>
+      <w:r>
+        <w:rPr>
+          <w:rFonts w:hint="eastAsia"/>
+        </w:rPr>
+        <w:t>三</w:t>
+      </w:r>
+      <w:r>
+        <w:rPr>
+          <w:rFonts w:hint="eastAsia"/>
+        </w:rPr>
+        <w:t>个属性值，分别表示采用增广矩阵法</w:t>
+      </w:r>
+      <w:r>
+        <w:rPr>
+          <w:rFonts w:hint="eastAsia"/>
+        </w:rPr>
+        <w:t>、</w:t>
+      </w:r>
+      <w:r>
+        <w:rPr>
+          <w:rFonts w:hint="eastAsia"/>
+        </w:rPr>
+        <w:t>高斯数值积分</w:t>
+      </w:r>
+      <w:r>
+        <w:rPr>
+          <w:rFonts w:hint="eastAsia"/>
+        </w:rPr>
+        <w:t>方法</w:t>
+      </w:r>
+      <w:r>
+        <w:rPr>
+          <w:rFonts w:hint="eastAsia"/>
+        </w:rPr>
+        <w:t>以及拉普拉斯变换方法</w:t>
+      </w:r>
+      <w:bookmarkStart w:id="3" w:name="_GoBack"/>
+      <w:bookmarkEnd w:id="3"/>
+      <w:r>
+        <w:rPr>
+          <w:rFonts w:hint="eastAsia"/>
+        </w:rPr>
+        <w:t>，其中</w:t>
       </w:r>
       <w:r>
         <w:rPr>
@@ -10971,6 +11299,7 @@
         </w:rPr>
         <w:t>&lt;</w:t>
       </w:r>
+      <w:proofErr w:type="spellStart"/>
       <w:r>
         <w:rPr>
           <w:rFonts w:ascii="Consolas" w:hAnsi="Consolas" w:hint="eastAsia"/>
@@ -10985,6 +11314,7 @@
         </w:rPr>
         <w:t>Nuclide</w:t>
       </w:r>
+      <w:proofErr w:type="spellEnd"/>
       <w:r>
         <w:t>&gt;</w:t>
       </w:r>
@@ -11043,18 +11373,28 @@
         <w:pStyle w:val="a7"/>
         <w:ind w:left="840" w:firstLineChars="0" w:firstLine="0"/>
       </w:pPr>
+      <w:proofErr w:type="spellStart"/>
       <w:r>
         <w:rPr>
           <w:color w:val="FF0000"/>
         </w:rPr>
         <w:t>zai</w:t>
       </w:r>
-      <w:r>
-        <w:rPr>
-          <w:rFonts w:hint="eastAsia"/>
-        </w:rPr>
-        <w:t>对应核素编号，具体设置见</w:t>
-      </w:r>
+      <w:proofErr w:type="spellEnd"/>
+      <w:r>
+        <w:rPr>
+          <w:rFonts w:hint="eastAsia"/>
+        </w:rPr>
+        <w:t>对应核素编号，具体</w:t>
+      </w:r>
+      <w:proofErr w:type="gramStart"/>
+      <w:r>
+        <w:rPr>
+          <w:rFonts w:hint="eastAsia"/>
+        </w:rPr>
+        <w:t>设置见</w:t>
+      </w:r>
+      <w:proofErr w:type="gramEnd"/>
       <w:r>
         <w:rPr>
           <w:rFonts w:hint="eastAsia"/>
@@ -11104,12 +11444,14 @@
         </w:rPr>
         <w:t>子元素中的</w:t>
       </w:r>
+      <w:proofErr w:type="spellStart"/>
       <w:r>
         <w:rPr>
           <w:rFonts w:hint="eastAsia"/>
         </w:rPr>
         <w:t>zai</w:t>
       </w:r>
+      <w:proofErr w:type="spellEnd"/>
       <w:r>
         <w:rPr>
           <w:rFonts w:hint="eastAsia"/>
@@ -11122,6 +11464,7 @@
         <w:pStyle w:val="a7"/>
         <w:ind w:left="840" w:firstLineChars="0" w:firstLine="0"/>
       </w:pPr>
+      <w:proofErr w:type="spellStart"/>
       <w:r>
         <w:rPr>
           <w:rFonts w:hint="eastAsia"/>
@@ -11135,6 +11478,7 @@
         </w:rPr>
         <w:t>eed_rate</w:t>
       </w:r>
+      <w:proofErr w:type="spellEnd"/>
       <w:r>
         <w:rPr>
           <w:rFonts w:hint="eastAsia"/>
@@ -11435,15 +11779,7 @@
         <w:t>个一级子元素，下面将分别详细介绍这些子元素。</w:t>
       </w:r>
     </w:p>
-    <w:p>
-      <w:pPr>
-        <w:rPr>
-          <w:rFonts w:hint="eastAsia"/>
-        </w:rPr>
-      </w:pPr>
-      <w:bookmarkStart w:id="3" w:name="_GoBack"/>
-      <w:bookmarkEnd w:id="3"/>
-    </w:p>
+    <w:p/>
     <w:p>
       <w:pPr>
         <w:pStyle w:val="a7"/>
@@ -11602,9 +11938,6 @@
       <w:pPr>
         <w:pStyle w:val="a7"/>
         <w:ind w:left="360" w:firstLineChars="0" w:firstLine="0"/>
-        <w:rPr>
-          <w:rFonts w:hint="eastAsia"/>
-        </w:rPr>
       </w:pPr>
     </w:p>
     <w:p>
@@ -11620,7 +11953,6 @@
         <w:rPr>
           <w:rFonts w:hint="eastAsia"/>
         </w:rPr>
-        <w:lastRenderedPageBreak/>
         <w:t>&lt;</w:t>
       </w:r>
       <w:r>
@@ -11734,9 +12066,11 @@
         </w:rPr>
         <w:t>属性，其值强制设定为</w:t>
       </w:r>
+      <w:proofErr w:type="gramStart"/>
       <w:r>
         <w:t>”</w:t>
       </w:r>
+      <w:proofErr w:type="gramEnd"/>
       <w:r>
         <w:rPr>
           <w:rFonts w:hint="eastAsia"/>
@@ -11757,9 +12091,6 @@
       <w:pPr>
         <w:pStyle w:val="a7"/>
         <w:ind w:left="360" w:firstLineChars="0" w:firstLine="0"/>
-        <w:rPr>
-          <w:rFonts w:hint="eastAsia"/>
-        </w:rPr>
       </w:pPr>
     </w:p>
     <w:p>
@@ -11893,9 +12224,6 @@
       <w:pPr>
         <w:pStyle w:val="a7"/>
         <w:ind w:left="360" w:firstLineChars="0" w:firstLine="0"/>
-        <w:rPr>
-          <w:rFonts w:hint="eastAsia"/>
-        </w:rPr>
       </w:pPr>
     </w:p>
     <w:p>
@@ -12016,9 +12344,6 @@
       <w:pPr>
         <w:pStyle w:val="a7"/>
         <w:ind w:left="360" w:firstLineChars="0" w:firstLine="0"/>
-        <w:rPr>
-          <w:rFonts w:hint="eastAsia"/>
-        </w:rPr>
       </w:pPr>
     </w:p>
     <w:p>
@@ -12193,9 +12518,6 @@
       <w:pPr>
         <w:pStyle w:val="a7"/>
         <w:ind w:left="840" w:firstLineChars="0" w:firstLine="0"/>
-        <w:rPr>
-          <w:rFonts w:hint="eastAsia"/>
-        </w:rPr>
       </w:pPr>
       <w:r>
         <w:rPr>
@@ -12203,8 +12525,13 @@
         </w:rPr>
         <w:t>包含</w:t>
       </w:r>
-      <w:r>
-        <w:t>”core”, “loop”</w:t>
+      <w:proofErr w:type="gramStart"/>
+      <w:r>
+        <w:t>”</w:t>
+      </w:r>
+      <w:proofErr w:type="gramEnd"/>
+      <w:r>
+        <w:t>core”, “loop”</w:t>
       </w:r>
       <w:r>
         <w:rPr>
@@ -12233,8 +12560,13 @@
         </w:rPr>
         <w:t>其中</w:t>
       </w:r>
-      <w:r>
-        <w:t>”core”</w:t>
+      <w:proofErr w:type="gramStart"/>
+      <w:r>
+        <w:t>”</w:t>
+      </w:r>
+      <w:proofErr w:type="gramEnd"/>
+      <w:r>
+        <w:t>core”</w:t>
       </w:r>
       <w:r>
         <w:rPr>
@@ -12294,9 +12626,6 @@
       <w:pPr>
         <w:pStyle w:val="a7"/>
         <w:ind w:left="840" w:firstLineChars="0" w:firstLine="0"/>
-        <w:rPr>
-          <w:rFonts w:hint="eastAsia"/>
-        </w:rPr>
       </w:pPr>
       <w:r>
         <w:rPr>
@@ -12440,9 +12769,6 @@
           <w:numId w:val="31"/>
         </w:numPr>
         <w:ind w:firstLineChars="0"/>
-        <w:rPr>
-          <w:rFonts w:hint="eastAsia"/>
-        </w:rPr>
       </w:pPr>
       <w:r>
         <w:rPr>
@@ -12466,6 +12792,7 @@
         </w:rPr>
         <w:t>元素包含一个</w:t>
       </w:r>
+      <w:proofErr w:type="spellStart"/>
       <w:r>
         <w:rPr>
           <w:rFonts w:hint="eastAsia"/>
@@ -12473,6 +12800,7 @@
         </w:rPr>
         <w:t>zai</w:t>
       </w:r>
+      <w:proofErr w:type="spellEnd"/>
       <w:r>
         <w:rPr>
           <w:rFonts w:hint="eastAsia"/>
@@ -12509,9 +12837,6 @@
       <w:pPr>
         <w:pStyle w:val="a7"/>
         <w:ind w:left="840" w:firstLineChars="0" w:firstLine="0"/>
-        <w:rPr>
-          <w:rFonts w:hint="eastAsia"/>
-        </w:rPr>
       </w:pPr>
     </w:p>
     <w:p>
@@ -12529,6 +12854,7 @@
         </w:rPr>
         <w:t>&lt;</w:t>
       </w:r>
+      <w:proofErr w:type="spellStart"/>
       <w:r>
         <w:rPr>
           <w:rFonts w:ascii="Consolas" w:hAnsi="Consolas"/>
@@ -12536,6 +12862,7 @@
         </w:rPr>
         <w:t>RadioActivity</w:t>
       </w:r>
+      <w:proofErr w:type="spellEnd"/>
       <w:r>
         <w:t>&gt;</w:t>
       </w:r>
@@ -12695,13 +13022,7 @@
         <w:rPr>
           <w:rFonts w:hint="eastAsia"/>
         </w:rPr>
-        <w:t>属性单位</w:t>
-      </w:r>
-      <w:r>
-        <w:rPr>
-          <w:rFonts w:hint="eastAsia"/>
-        </w:rPr>
-        <w:t>为居里</w:t>
+        <w:t>属性单位为居里</w:t>
       </w:r>
       <w:r>
         <w:rPr>
@@ -12727,9 +13048,6 @@
           <w:numId w:val="31"/>
         </w:numPr>
         <w:ind w:firstLineChars="0"/>
-        <w:rPr>
-          <w:rFonts w:hint="eastAsia"/>
-        </w:rPr>
       </w:pPr>
       <w:r>
         <w:rPr>
@@ -12753,6 +13071,7 @@
         </w:rPr>
         <w:t>元素包含一个</w:t>
       </w:r>
+      <w:proofErr w:type="spellStart"/>
       <w:r>
         <w:rPr>
           <w:rFonts w:hint="eastAsia"/>
@@ -12760,6 +13079,7 @@
         </w:rPr>
         <w:t>zai</w:t>
       </w:r>
+      <w:proofErr w:type="spellEnd"/>
       <w:r>
         <w:rPr>
           <w:rFonts w:hint="eastAsia"/>
@@ -12789,28 +13109,13 @@
         <w:rPr>
           <w:rFonts w:hint="eastAsia"/>
         </w:rPr>
-        <w:t>和字符串名称，而元素的内容则为对应各时间点的核素</w:t>
-      </w:r>
-      <w:r>
-        <w:rPr>
-          <w:rFonts w:hint="eastAsia"/>
-        </w:rPr>
-        <w:t>放射性活度</w:t>
-      </w:r>
-      <w:r>
-        <w:rPr>
-          <w:rFonts w:hint="eastAsia"/>
-        </w:rPr>
-        <w:t>值。</w:t>
+        <w:t>和字符串名称，而元素的内容则为对应各时间点的核素放射性活度值。</w:t>
       </w:r>
     </w:p>
     <w:p>
       <w:pPr>
         <w:pStyle w:val="a7"/>
         <w:ind w:left="840" w:firstLineChars="0" w:firstLine="0"/>
-        <w:rPr>
-          <w:rFonts w:hint="eastAsia"/>
-        </w:rPr>
       </w:pPr>
     </w:p>
     <w:p>
@@ -12828,6 +13133,7 @@
         </w:rPr>
         <w:t>&lt;</w:t>
       </w:r>
+      <w:proofErr w:type="spellStart"/>
       <w:r>
         <w:rPr>
           <w:rFonts w:ascii="Consolas" w:hAnsi="Consolas"/>
@@ -12835,6 +13141,7 @@
         </w:rPr>
         <w:t>DecayHeat</w:t>
       </w:r>
+      <w:proofErr w:type="spellEnd"/>
       <w:r>
         <w:t>&gt;</w:t>
       </w:r>
@@ -12987,25 +13294,13 @@
         <w:rPr>
           <w:rFonts w:hint="eastAsia"/>
         </w:rPr>
-        <w:t>属性单位为</w:t>
-      </w:r>
-      <w:r>
-        <w:rPr>
-          <w:rFonts w:hint="eastAsia"/>
-        </w:rPr>
-        <w:t>瓦特</w:t>
-      </w:r>
-      <w:r>
-        <w:rPr>
-          <w:rFonts w:hint="eastAsia"/>
-        </w:rPr>
-        <w:t>(</w:t>
-      </w:r>
-      <w:r>
-        <w:rPr>
-          <w:rFonts w:hint="eastAsia"/>
-        </w:rPr>
-        <w:t>Watts</w:t>
+        <w:t>属性单位为瓦特</w:t>
+      </w:r>
+      <w:r>
+        <w:rPr>
+          <w:rFonts w:hint="eastAsia"/>
+        </w:rPr>
+        <w:t>(Watts</w:t>
       </w:r>
       <w:r>
         <w:t>)</w:t>
@@ -13025,9 +13320,6 @@
           <w:numId w:val="31"/>
         </w:numPr>
         <w:ind w:firstLineChars="0"/>
-        <w:rPr>
-          <w:rFonts w:hint="eastAsia"/>
-        </w:rPr>
       </w:pPr>
       <w:r>
         <w:rPr>
@@ -13051,6 +13343,7 @@
         </w:rPr>
         <w:t>元素包含一个</w:t>
       </w:r>
+      <w:proofErr w:type="spellStart"/>
       <w:r>
         <w:rPr>
           <w:rFonts w:hint="eastAsia"/>
@@ -13058,6 +13351,7 @@
         </w:rPr>
         <w:t>zai</w:t>
       </w:r>
+      <w:proofErr w:type="spellEnd"/>
       <w:r>
         <w:rPr>
           <w:rFonts w:hint="eastAsia"/>
@@ -13087,28 +13381,13 @@
         <w:rPr>
           <w:rFonts w:hint="eastAsia"/>
         </w:rPr>
-        <w:t>和字符串名称，而元素的内容则为对应各时间点的核素</w:t>
-      </w:r>
-      <w:r>
-        <w:rPr>
-          <w:rFonts w:hint="eastAsia"/>
-        </w:rPr>
-        <w:t>衰变热数值</w:t>
-      </w:r>
-      <w:r>
-        <w:rPr>
-          <w:rFonts w:hint="eastAsia"/>
-        </w:rPr>
-        <w:t>。</w:t>
+        <w:t>和字符串名称，而元素的内容则为对应各时间点的核素衰变热数值。</w:t>
       </w:r>
     </w:p>
     <w:p>
       <w:pPr>
         <w:pStyle w:val="a7"/>
         <w:ind w:left="840" w:firstLineChars="0" w:firstLine="0"/>
-        <w:rPr>
-          <w:rFonts w:hint="eastAsia"/>
-        </w:rPr>
       </w:pPr>
     </w:p>
     <w:p>
@@ -13294,8 +13573,13 @@
         <w:t>(</w:t>
       </w:r>
       <w:r>
-        <w:t>m3-air/Bq</w:t>
-      </w:r>
+        <w:t>m3-air/</w:t>
+      </w:r>
+      <w:proofErr w:type="spellStart"/>
+      <w:r>
+        <w:t>Bq</w:t>
+      </w:r>
+      <w:proofErr w:type="spellEnd"/>
       <w:r>
         <w:t>)</w:t>
       </w:r>
@@ -13305,12 +13589,14 @@
         </w:rPr>
         <w:t>，表示每</w:t>
       </w:r>
+      <w:proofErr w:type="spellStart"/>
       <w:r>
         <w:rPr>
           <w:rFonts w:hint="eastAsia"/>
         </w:rPr>
         <w:t>Bq</w:t>
       </w:r>
+      <w:proofErr w:type="spellEnd"/>
       <w:r>
         <w:rPr>
           <w:rFonts w:hint="eastAsia"/>
@@ -13327,13 +13613,7 @@
         <w:rPr>
           <w:rFonts w:hint="eastAsia"/>
         </w:rPr>
-        <w:t>安全标准以下</w:t>
-      </w:r>
-      <w:r>
-        <w:rPr>
-          <w:rFonts w:hint="eastAsia"/>
-        </w:rPr>
-        <w:t>；</w:t>
+        <w:t>安全标准以下；</w:t>
       </w:r>
     </w:p>
     <w:p>
@@ -13344,9 +13624,6 @@
           <w:numId w:val="31"/>
         </w:numPr>
         <w:ind w:firstLineChars="0"/>
-        <w:rPr>
-          <w:rFonts w:hint="eastAsia"/>
-        </w:rPr>
       </w:pPr>
       <w:r>
         <w:rPr>
@@ -13370,6 +13647,7 @@
         </w:rPr>
         <w:t>元素包含一个</w:t>
       </w:r>
+      <w:proofErr w:type="spellStart"/>
       <w:r>
         <w:rPr>
           <w:rFonts w:hint="eastAsia"/>
@@ -13377,6 +13655,7 @@
         </w:rPr>
         <w:t>zai</w:t>
       </w:r>
+      <w:proofErr w:type="spellEnd"/>
       <w:r>
         <w:rPr>
           <w:rFonts w:hint="eastAsia"/>
@@ -13425,9 +13704,6 @@
       <w:pPr>
         <w:pStyle w:val="a7"/>
         <w:ind w:left="840" w:firstLineChars="0" w:firstLine="0"/>
-        <w:rPr>
-          <w:rFonts w:hint="eastAsia"/>
-        </w:rPr>
       </w:pPr>
     </w:p>
     <w:p>
@@ -13623,7 +13899,15 @@
         <w:t>water</w:t>
       </w:r>
       <w:r>
-        <w:t>/Bq)</w:t>
+        <w:t>/</w:t>
+      </w:r>
+      <w:proofErr w:type="spellStart"/>
+      <w:r>
+        <w:t>Bq</w:t>
+      </w:r>
+      <w:proofErr w:type="spellEnd"/>
+      <w:r>
+        <w:t>)</w:t>
       </w:r>
       <w:r>
         <w:rPr>
@@ -13631,29 +13915,19 @@
         </w:rPr>
         <w:t>，表示每</w:t>
       </w:r>
+      <w:proofErr w:type="spellStart"/>
       <w:r>
         <w:rPr>
           <w:rFonts w:hint="eastAsia"/>
         </w:rPr>
         <w:t>Bq</w:t>
       </w:r>
-      <w:r>
-        <w:rPr>
-          <w:rFonts w:hint="eastAsia"/>
-        </w:rPr>
-        <w:t>需要多少立方米的</w:t>
-      </w:r>
-      <w:r>
-        <w:rPr>
-          <w:rFonts w:hint="eastAsia"/>
-        </w:rPr>
-        <w:t>水</w:t>
-      </w:r>
-      <w:r>
-        <w:rPr>
-          <w:rFonts w:hint="eastAsia"/>
-        </w:rPr>
-        <w:t>才能稀释到放射性安全标准以下；</w:t>
+      <w:proofErr w:type="spellEnd"/>
+      <w:r>
+        <w:rPr>
+          <w:rFonts w:hint="eastAsia"/>
+        </w:rPr>
+        <w:t>需要多少立方米的水才能稀释到放射性安全标准以下；</w:t>
       </w:r>
     </w:p>
     <w:p>
@@ -13664,9 +13938,6 @@
           <w:numId w:val="31"/>
         </w:numPr>
         <w:ind w:firstLineChars="0"/>
-        <w:rPr>
-          <w:rFonts w:hint="eastAsia"/>
-        </w:rPr>
       </w:pPr>
       <w:r>
         <w:rPr>
@@ -13690,6 +13961,7 @@
         </w:rPr>
         <w:t>元素包含一个</w:t>
       </w:r>
+      <w:proofErr w:type="spellStart"/>
       <w:r>
         <w:rPr>
           <w:rFonts w:hint="eastAsia"/>
@@ -13697,6 +13969,7 @@
         </w:rPr>
         <w:t>zai</w:t>
       </w:r>
+      <w:proofErr w:type="spellEnd"/>
       <w:r>
         <w:rPr>
           <w:rFonts w:hint="eastAsia"/>
@@ -13732,13 +14005,7 @@
         <w:rPr>
           <w:rFonts w:hint="eastAsia"/>
         </w:rPr>
-        <w:t>W</w:t>
-      </w:r>
-      <w:r>
-        <w:rPr>
-          <w:rFonts w:hint="eastAsia"/>
-        </w:rPr>
-        <w:t>MPC</w:t>
+        <w:t>WMPC</w:t>
       </w:r>
       <w:r>
         <w:rPr>
@@ -13751,9 +14018,6 @@
       <w:pPr>
         <w:pStyle w:val="a7"/>
         <w:ind w:left="840" w:firstLineChars="0" w:firstLine="0"/>
-        <w:rPr>
-          <w:rFonts w:hint="eastAsia"/>
-        </w:rPr>
       </w:pPr>
     </w:p>
     <w:p>
@@ -13771,6 +14035,7 @@
         </w:rPr>
         <w:t>&lt;</w:t>
       </w:r>
+      <w:proofErr w:type="spellStart"/>
       <w:r>
         <w:rPr>
           <w:rFonts w:ascii="Consolas" w:hAnsi="Consolas"/>
@@ -13778,6 +14043,7 @@
         </w:rPr>
         <w:t>RadioToxicity</w:t>
       </w:r>
+      <w:proofErr w:type="spellEnd"/>
       <w:r>
         <w:t>&gt;</w:t>
       </w:r>
@@ -13936,26 +14202,30 @@
         <w:rPr>
           <w:rFonts w:hint="eastAsia"/>
         </w:rPr>
-        <w:t>属性单位为</w:t>
-      </w:r>
-      <w:r>
-        <w:rPr>
-          <w:rFonts w:hint="eastAsia"/>
-        </w:rPr>
-        <w:t>西弗</w:t>
-      </w:r>
+        <w:t>属性单位为西</w:t>
+      </w:r>
+      <w:proofErr w:type="gramStart"/>
+      <w:r>
+        <w:rPr>
+          <w:rFonts w:hint="eastAsia"/>
+        </w:rPr>
+        <w:t>弗</w:t>
+      </w:r>
+      <w:proofErr w:type="gramEnd"/>
       <w:r>
         <w:rPr>
           <w:rFonts w:hint="eastAsia"/>
         </w:rPr>
         <w:t>(</w:t>
       </w:r>
+      <w:proofErr w:type="spellStart"/>
       <w:r>
         <w:rPr>
           <w:rFonts w:hint="eastAsia"/>
         </w:rPr>
         <w:t>Sv</w:t>
       </w:r>
+      <w:proofErr w:type="spellEnd"/>
       <w:r>
         <w:t>)</w:t>
       </w:r>
@@ -13974,9 +14244,6 @@
           <w:numId w:val="31"/>
         </w:numPr>
         <w:ind w:firstLineChars="0"/>
-        <w:rPr>
-          <w:rFonts w:hint="eastAsia"/>
-        </w:rPr>
       </w:pPr>
       <w:r>
         <w:rPr>
@@ -14000,6 +14267,7 @@
         </w:rPr>
         <w:t>元素包含一个</w:t>
       </w:r>
+      <w:proofErr w:type="spellStart"/>
       <w:r>
         <w:rPr>
           <w:rFonts w:hint="eastAsia"/>
@@ -14007,6 +14275,7 @@
         </w:rPr>
         <w:t>zai</w:t>
       </w:r>
+      <w:proofErr w:type="spellEnd"/>
       <w:r>
         <w:rPr>
           <w:rFonts w:hint="eastAsia"/>
@@ -14055,9 +14324,6 @@
       <w:pPr>
         <w:pStyle w:val="a7"/>
         <w:ind w:left="840" w:firstLineChars="0" w:firstLine="0"/>
-        <w:rPr>
-          <w:rFonts w:hint="eastAsia"/>
-        </w:rPr>
       </w:pPr>
     </w:p>
     <w:p>
@@ -14075,6 +14341,7 @@
         </w:rPr>
         <w:t>&lt;</w:t>
       </w:r>
+      <w:proofErr w:type="spellStart"/>
       <w:r>
         <w:rPr>
           <w:rFonts w:ascii="Consolas" w:hAnsi="Consolas"/>
@@ -14082,6 +14349,7 @@
         </w:rPr>
         <w:t>NeuProdRate</w:t>
       </w:r>
+      <w:proofErr w:type="spellEnd"/>
       <w:r>
         <w:t>&gt;</w:t>
       </w:r>
@@ -14268,8 +14536,16 @@
         <w:rPr>
           <w:rFonts w:hint="eastAsia"/>
         </w:rPr>
-        <w:t>秒分之一</w:t>
-      </w:r>
+        <w:t>秒</w:t>
+      </w:r>
+      <w:proofErr w:type="gramStart"/>
+      <w:r>
+        <w:rPr>
+          <w:rFonts w:hint="eastAsia"/>
+        </w:rPr>
+        <w:t>分之一</w:t>
+      </w:r>
+      <w:proofErr w:type="gramEnd"/>
       <w:r>
         <w:rPr>
           <w:rFonts w:hint="eastAsia"/>
@@ -14323,9 +14599,6 @@
           <w:numId w:val="31"/>
         </w:numPr>
         <w:ind w:firstLineChars="0"/>
-        <w:rPr>
-          <w:rFonts w:hint="eastAsia"/>
-        </w:rPr>
       </w:pPr>
       <w:r>
         <w:rPr>
@@ -14349,6 +14622,7 @@
         </w:rPr>
         <w:t>元素包含一个</w:t>
       </w:r>
+      <w:proofErr w:type="spellStart"/>
       <w:r>
         <w:rPr>
           <w:rFonts w:hint="eastAsia"/>
@@ -14356,6 +14630,7 @@
         </w:rPr>
         <w:t>zai</w:t>
       </w:r>
+      <w:proofErr w:type="spellEnd"/>
       <w:r>
         <w:rPr>
           <w:rFonts w:hint="eastAsia"/>
@@ -14404,9 +14679,6 @@
       <w:pPr>
         <w:pStyle w:val="a7"/>
         <w:ind w:left="840" w:firstLineChars="0" w:firstLine="0"/>
-        <w:rPr>
-          <w:rFonts w:hint="eastAsia"/>
-        </w:rPr>
       </w:pPr>
     </w:p>
     <w:p>
@@ -14424,6 +14696,7 @@
         </w:rPr>
         <w:t>&lt;</w:t>
       </w:r>
+      <w:proofErr w:type="spellStart"/>
       <w:r>
         <w:rPr>
           <w:rFonts w:ascii="Consolas" w:hAnsi="Consolas"/>
@@ -14431,6 +14704,7 @@
         </w:rPr>
         <w:t>NeuAbsRate</w:t>
       </w:r>
+      <w:proofErr w:type="spellEnd"/>
       <w:r>
         <w:t>&gt;</w:t>
       </w:r>
@@ -14606,8 +14880,16 @@
         <w:rPr>
           <w:rFonts w:hint="eastAsia"/>
         </w:rPr>
-        <w:t>秒分之一</w:t>
-      </w:r>
+        <w:t>秒</w:t>
+      </w:r>
+      <w:proofErr w:type="gramStart"/>
+      <w:r>
+        <w:rPr>
+          <w:rFonts w:hint="eastAsia"/>
+        </w:rPr>
+        <w:t>分之一</w:t>
+      </w:r>
+      <w:proofErr w:type="gramEnd"/>
       <w:r>
         <w:rPr>
           <w:rFonts w:hint="eastAsia"/>
@@ -14673,9 +14955,6 @@
           <w:numId w:val="31"/>
         </w:numPr>
         <w:ind w:firstLineChars="0"/>
-        <w:rPr>
-          <w:rFonts w:hint="eastAsia"/>
-        </w:rPr>
       </w:pPr>
       <w:r>
         <w:rPr>
@@ -14699,6 +14978,7 @@
         </w:rPr>
         <w:t>元素包含一个</w:t>
       </w:r>
+      <w:proofErr w:type="spellStart"/>
       <w:r>
         <w:rPr>
           <w:rFonts w:hint="eastAsia"/>
@@ -14706,6 +14986,7 @@
         </w:rPr>
         <w:t>zai</w:t>
       </w:r>
+      <w:proofErr w:type="spellEnd"/>
       <w:r>
         <w:rPr>
           <w:rFonts w:hint="eastAsia"/>
@@ -14753,9 +15034,6 @@
     <w:p>
       <w:pPr>
         <w:ind w:firstLine="0"/>
-        <w:rPr>
-          <w:rFonts w:hint="eastAsia"/>
-        </w:rPr>
       </w:pPr>
     </w:p>
     <w:sectPr>
@@ -19205,7 +19483,7 @@
 </file>
 
 <file path=customXml/itemProps1.xml><?xml version="1.0" encoding="utf-8"?>
-<ds:datastoreItem xmlns:ds="http://schemas.openxmlformats.org/officeDocument/2006/customXml" ds:itemID="{0C4E8C04-8600-4119-8565-E86F26EBF964}">
+<ds:datastoreItem xmlns:ds="http://schemas.openxmlformats.org/officeDocument/2006/customXml" ds:itemID="{299DC52A-52B8-4009-B8C0-E8EAE295B480}">
   <ds:schemaRefs>
     <ds:schemaRef ds:uri="http://schemas.openxmlformats.org/officeDocument/2006/bibliography"/>
   </ds:schemaRefs>

</xml_diff>